<commit_message>
Last change to readme file.
</commit_message>
<xml_diff>
--- a/res/Korteuitleg.docx.docx
+++ b/res/Korteuitleg.docx.docx
@@ -18,46 +18,21 @@
           <w:b/>
           <w:sz w:val="28"/>
         </w:rPr>
-        <w:t xml:space="preserve">Korte uitleg over het installeren van </w:t>
-      </w:r>
-      <w:proofErr w:type="spellStart"/>
+        <w:t>Korte uitleg over het installeren van Netflix</w:t>
+      </w:r>
       <w:r>
         <w:rPr>
           <w:b/>
           <w:sz w:val="28"/>
         </w:rPr>
-        <w:t>Netflix</w:t>
-      </w:r>
-      <w:proofErr w:type="spellEnd"/>
+        <w:t xml:space="preserve"> S</w:t>
+      </w:r>
       <w:r>
         <w:rPr>
           <w:b/>
           <w:sz w:val="28"/>
         </w:rPr>
-        <w:t xml:space="preserve"> </w:t>
-      </w:r>
-      <w:proofErr w:type="spellStart"/>
-      <w:r>
-        <w:rPr>
-          <w:b/>
-          <w:sz w:val="28"/>
-        </w:rPr>
-        <w:t>S</w:t>
-      </w:r>
-      <w:r>
-        <w:rPr>
-          <w:b/>
-          <w:sz w:val="28"/>
-        </w:rPr>
-        <w:t>tatistix</w:t>
-      </w:r>
-      <w:proofErr w:type="spellEnd"/>
-      <w:r>
-        <w:rPr>
-          <w:b/>
-          <w:sz w:val="28"/>
-        </w:rPr>
-        <w:t xml:space="preserve"> door Sven, T</w:t>
+        <w:t>tatistix door Sven, T</w:t>
       </w:r>
       <w:r>
         <w:rPr>
@@ -85,46 +60,52 @@
       <w:pPr>
         <w:spacing w:after="0"/>
       </w:pPr>
+      <w:r>
+        <w:t>Allereerst moet de bestanden uitgepakt wo</w:t>
+      </w:r>
+      <w:r>
+        <w:t>rden op een locatie naar keuze.</w:t>
+      </w:r>
+      <w:r>
+        <w:t xml:space="preserve"> Zorg er tevens voor dat Xampp met Apache en MySQL opgestart is.</w:t>
+      </w:r>
+    </w:p>
+    <w:p>
+      <w:pPr>
+        <w:spacing w:after="0"/>
+      </w:pPr>
+    </w:p>
+    <w:p>
+      <w:pPr>
+        <w:spacing w:after="0"/>
+      </w:pPr>
+      <w:r>
+        <w:t>De installatie van onze database gaat als volgt:</w:t>
+      </w:r>
+    </w:p>
+    <w:p>
+      <w:pPr>
+        <w:pStyle w:val="Lijstalinea"/>
+        <w:numPr>
+          <w:ilvl w:val="0"/>
+          <w:numId w:val="4"/>
+        </w:numPr>
+        <w:spacing w:after="0"/>
+      </w:pPr>
+      <w:r>
+        <w:t xml:space="preserve">In phpmyadmin, maak een database </w:t>
+      </w:r>
+      <w:r>
+        <w:rPr>
+          <w:i/>
+        </w:rPr>
+        <w:t>netflix</w:t>
+      </w:r>
+      <w:r>
+        <w:t xml:space="preserve"> en selecteer deze</w:t>
+      </w:r>
       <w:bookmarkStart w:id="2" w:name="_GoBack"/>
       <w:bookmarkEnd w:id="2"/>
-      <w:r>
-        <w:t>Allereerst moet de bestanden uitgepakt wo</w:t>
-      </w:r>
-      <w:r>
-        <w:t>rden op een locatie naar keuze.</w:t>
-      </w:r>
-      <w:r>
-        <w:t xml:space="preserve"> Zorg er tevens voor dat </w:t>
-      </w:r>
-      <w:proofErr w:type="spellStart"/>
-      <w:r>
-        <w:t>Xampp</w:t>
-      </w:r>
-      <w:proofErr w:type="spellEnd"/>
-      <w:r>
-        <w:t xml:space="preserve"> met Apache en </w:t>
-      </w:r>
-      <w:proofErr w:type="spellStart"/>
-      <w:r>
-        <w:t>MySQL</w:t>
-      </w:r>
-      <w:proofErr w:type="spellEnd"/>
-      <w:r>
-        <w:t xml:space="preserve"> opgestart is.</w:t>
-      </w:r>
-    </w:p>
-    <w:p>
-      <w:pPr>
-        <w:spacing w:after="0"/>
-      </w:pPr>
-    </w:p>
-    <w:p>
-      <w:pPr>
-        <w:spacing w:after="0"/>
-      </w:pPr>
-      <w:r>
-        <w:t>De installatie van onze database gaat als volgt:</w:t>
-      </w:r>
     </w:p>
     <w:p>
       <w:pPr>
@@ -137,15 +118,7 @@
         <w:contextualSpacing/>
       </w:pPr>
       <w:r>
-        <w:t xml:space="preserve">In </w:t>
-      </w:r>
-      <w:proofErr w:type="spellStart"/>
-      <w:r>
-        <w:t>phpadmin</w:t>
-      </w:r>
-      <w:proofErr w:type="spellEnd"/>
-      <w:r>
-        <w:t xml:space="preserve"> klik op import</w:t>
+        <w:t>In phpadmin klik op import</w:t>
       </w:r>
     </w:p>
     <w:p>
@@ -216,15 +189,7 @@
         <w:contextualSpacing/>
       </w:pPr>
       <w:r>
-        <w:t xml:space="preserve">Vervolgens klikt op </w:t>
-      </w:r>
-      <w:proofErr w:type="spellStart"/>
-      <w:r>
-        <w:t>Choose</w:t>
-      </w:r>
-      <w:proofErr w:type="spellEnd"/>
-      <w:r>
-        <w:t xml:space="preserve"> file </w:t>
+        <w:t xml:space="preserve">Vervolgens klikt op Choose file </w:t>
       </w:r>
     </w:p>
     <w:p>
@@ -295,15 +260,7 @@
         <w:contextualSpacing/>
       </w:pPr>
       <w:r>
-        <w:t xml:space="preserve">Zoek dan de </w:t>
-      </w:r>
-      <w:proofErr w:type="spellStart"/>
-      <w:r>
-        <w:t>sql</w:t>
-      </w:r>
-      <w:proofErr w:type="spellEnd"/>
-      <w:r>
-        <w:t xml:space="preserve"> file op de</w:t>
+        <w:t>Zoek dan de sql file op de</w:t>
       </w:r>
       <w:r>
         <w:t xml:space="preserve"> locatie waar het is opgeslagen en importeer deze.</w:t>
@@ -324,15 +281,7 @@
         <w:spacing w:after="0"/>
       </w:pPr>
       <w:r>
-        <w:t xml:space="preserve">De installatie van onze </w:t>
-      </w:r>
-      <w:proofErr w:type="spellStart"/>
-      <w:r>
-        <w:t>java</w:t>
-      </w:r>
-      <w:proofErr w:type="spellEnd"/>
-      <w:r>
-        <w:t xml:space="preserve"> code gaat als volgt:</w:t>
+        <w:t>De installatie van onze java code gaat als volgt:</w:t>
       </w:r>
     </w:p>
     <w:p>
@@ -346,15 +295,7 @@
         <w:contextualSpacing/>
       </w:pPr>
       <w:r>
-        <w:t xml:space="preserve">Start </w:t>
-      </w:r>
-      <w:proofErr w:type="spellStart"/>
-      <w:r>
-        <w:t>Netbeans</w:t>
-      </w:r>
-      <w:proofErr w:type="spellEnd"/>
-      <w:r>
-        <w:t xml:space="preserve"> of andere IDE</w:t>
+        <w:t>Start Netbeans of andere IDE</w:t>
       </w:r>
     </w:p>
     <w:p>
@@ -758,6 +699,118 @@
     </w:lvl>
   </w:abstractNum>
   <w:abstractNum w:abstractNumId="2" w15:restartNumberingAfterBreak="0">
+    <w:nsid w:val="4FA76F7F"/>
+    <w:multiLevelType w:val="hybridMultilevel"/>
+    <w:tmpl w:val="CF6CE70C"/>
+    <w:lvl w:ilvl="0" w:tplc="8A00863A">
+      <w:numFmt w:val="bullet"/>
+      <w:lvlText w:val=""/>
+      <w:lvlJc w:val="left"/>
+      <w:pPr>
+        <w:ind w:left="720" w:hanging="360"/>
+      </w:pPr>
+      <w:rPr>
+        <w:rFonts w:ascii="Symbol" w:eastAsia="Calibri" w:hAnsi="Symbol" w:cs="Calibri" w:hint="default"/>
+      </w:rPr>
+    </w:lvl>
+    <w:lvl w:ilvl="1" w:tplc="04130003" w:tentative="1">
+      <w:start w:val="1"/>
+      <w:numFmt w:val="bullet"/>
+      <w:lvlText w:val="o"/>
+      <w:lvlJc w:val="left"/>
+      <w:pPr>
+        <w:ind w:left="1440" w:hanging="360"/>
+      </w:pPr>
+      <w:rPr>
+        <w:rFonts w:ascii="Courier New" w:hAnsi="Courier New" w:cs="Courier New" w:hint="default"/>
+      </w:rPr>
+    </w:lvl>
+    <w:lvl w:ilvl="2" w:tplc="04130005" w:tentative="1">
+      <w:start w:val="1"/>
+      <w:numFmt w:val="bullet"/>
+      <w:lvlText w:val=""/>
+      <w:lvlJc w:val="left"/>
+      <w:pPr>
+        <w:ind w:left="2160" w:hanging="360"/>
+      </w:pPr>
+      <w:rPr>
+        <w:rFonts w:ascii="Wingdings" w:hAnsi="Wingdings" w:hint="default"/>
+      </w:rPr>
+    </w:lvl>
+    <w:lvl w:ilvl="3" w:tplc="04130001" w:tentative="1">
+      <w:start w:val="1"/>
+      <w:numFmt w:val="bullet"/>
+      <w:lvlText w:val=""/>
+      <w:lvlJc w:val="left"/>
+      <w:pPr>
+        <w:ind w:left="2880" w:hanging="360"/>
+      </w:pPr>
+      <w:rPr>
+        <w:rFonts w:ascii="Symbol" w:hAnsi="Symbol" w:hint="default"/>
+      </w:rPr>
+    </w:lvl>
+    <w:lvl w:ilvl="4" w:tplc="04130003" w:tentative="1">
+      <w:start w:val="1"/>
+      <w:numFmt w:val="bullet"/>
+      <w:lvlText w:val="o"/>
+      <w:lvlJc w:val="left"/>
+      <w:pPr>
+        <w:ind w:left="3600" w:hanging="360"/>
+      </w:pPr>
+      <w:rPr>
+        <w:rFonts w:ascii="Courier New" w:hAnsi="Courier New" w:cs="Courier New" w:hint="default"/>
+      </w:rPr>
+    </w:lvl>
+    <w:lvl w:ilvl="5" w:tplc="04130005" w:tentative="1">
+      <w:start w:val="1"/>
+      <w:numFmt w:val="bullet"/>
+      <w:lvlText w:val=""/>
+      <w:lvlJc w:val="left"/>
+      <w:pPr>
+        <w:ind w:left="4320" w:hanging="360"/>
+      </w:pPr>
+      <w:rPr>
+        <w:rFonts w:ascii="Wingdings" w:hAnsi="Wingdings" w:hint="default"/>
+      </w:rPr>
+    </w:lvl>
+    <w:lvl w:ilvl="6" w:tplc="04130001" w:tentative="1">
+      <w:start w:val="1"/>
+      <w:numFmt w:val="bullet"/>
+      <w:lvlText w:val=""/>
+      <w:lvlJc w:val="left"/>
+      <w:pPr>
+        <w:ind w:left="5040" w:hanging="360"/>
+      </w:pPr>
+      <w:rPr>
+        <w:rFonts w:ascii="Symbol" w:hAnsi="Symbol" w:hint="default"/>
+      </w:rPr>
+    </w:lvl>
+    <w:lvl w:ilvl="7" w:tplc="04130003" w:tentative="1">
+      <w:start w:val="1"/>
+      <w:numFmt w:val="bullet"/>
+      <w:lvlText w:val="o"/>
+      <w:lvlJc w:val="left"/>
+      <w:pPr>
+        <w:ind w:left="5760" w:hanging="360"/>
+      </w:pPr>
+      <w:rPr>
+        <w:rFonts w:ascii="Courier New" w:hAnsi="Courier New" w:cs="Courier New" w:hint="default"/>
+      </w:rPr>
+    </w:lvl>
+    <w:lvl w:ilvl="8" w:tplc="04130005" w:tentative="1">
+      <w:start w:val="1"/>
+      <w:numFmt w:val="bullet"/>
+      <w:lvlText w:val=""/>
+      <w:lvlJc w:val="left"/>
+      <w:pPr>
+        <w:ind w:left="6480" w:hanging="360"/>
+      </w:pPr>
+      <w:rPr>
+        <w:rFonts w:ascii="Wingdings" w:hAnsi="Wingdings" w:hint="default"/>
+      </w:rPr>
+    </w:lvl>
+  </w:abstractNum>
+  <w:abstractNum w:abstractNumId="3" w15:restartNumberingAfterBreak="0">
     <w:nsid w:val="5EFB1FD1"/>
     <w:multiLevelType w:val="hybridMultilevel"/>
     <w:tmpl w:val="D366A3D6"/>
@@ -876,6 +929,9 @@
     <w:abstractNumId w:val="0"/>
   </w:num>
   <w:num w:numId="3">
+    <w:abstractNumId w:val="3"/>
+  </w:num>
+  <w:num w:numId="4">
     <w:abstractNumId w:val="2"/>
   </w:num>
 </w:numbering>

</xml_diff>